<commit_message>
bad day of trolling me
</commit_message>
<xml_diff>
--- a/public/storage/cvIhorRadetskyi.docx
+++ b/public/storage/cvIhorRadetskyi.docx
@@ -5,7 +5,32 @@
     <w:p>
       <w:pPr>
         <w:pStyle w:val="hr"/>
-      </w:pPr>
+        <w:jc w:val="right"/>
+        <w:rPr>
+          <w:sz w:val="28"/>
+          <w:szCs w:val="28"/>
+          <w:lang w:val="en-US"/>
+        </w:rPr>
+      </w:pPr>
+      <w:hyperlink r:id="rId8" w:history="1">
+        <w:r>
+          <w:rPr>
+            <w:rStyle w:val="a7"/>
+            <w:sz w:val="28"/>
+            <w:szCs w:val="28"/>
+            <w:lang w:val="en-US"/>
+          </w:rPr>
+          <w:t>https://ihor.live</w:t>
+        </w:r>
+      </w:hyperlink>
+      <w:r>
+        <w:rPr>
+          <w:sz w:val="28"/>
+          <w:szCs w:val="28"/>
+          <w:lang w:val="en-US"/>
+        </w:rPr>
+        <w:t xml:space="preserve"> or 91.200.234.92</w:t>
+      </w:r>
     </w:p>
     <w:p>
       <w:pPr>
@@ -16,111 +41,49 @@
       </w:pPr>
       <w:r>
         <w:rPr>
+          <w:lang w:val="en-US"/>
+        </w:rPr>
+        <w:t xml:space="preserve"> </w:t>
+      </w:r>
+      <w:r>
+        <w:rPr>
+          <w:lang w:val="en-US"/>
+        </w:rPr>
+        <w:t>08</w:t>
+      </w:r>
+      <w:r>
+        <w:rPr>
+          <w:lang w:val="en-US"/>
+        </w:rPr>
+        <w:t xml:space="preserve"> of</w:t>
+      </w:r>
+      <w:r>
+        <w:rPr>
+          <w:lang w:val="en-US"/>
+        </w:rPr>
+        <w:t xml:space="preserve"> </w:t>
+      </w:r>
+      <w:r>
+        <w:rPr>
+          <w:lang w:val="en-US"/>
+        </w:rPr>
+        <w:t>11,</w:t>
+      </w:r>
+      <w:r>
+        <w:rPr>
+          <w:lang w:val="en-US"/>
+        </w:rPr>
+        <w:t xml:space="preserve"> 2021</w:t>
+      </w:r>
+      <w:r>
+        <w:rPr>
+          <w:lang w:val="en-US"/>
+        </w:rPr>
+        <w:br/>
+      </w:r>
+      <w:r>
+        <w:rPr>
           <w:rStyle w:val="10"/>
-          <w:noProof/>
-          <w:lang w:val="en-US"/>
-        </w:rPr>
-        <w:drawing>
-          <wp:anchor distT="0" distB="0" distL="114300" distR="114300" simplePos="0" relativeHeight="251658240" behindDoc="0" locked="0" layoutInCell="1" allowOverlap="1" wp14:editId="09459FDF">
-            <wp:simplePos x="0" y="0"/>
-            <wp:positionH relativeFrom="column">
-              <wp:posOffset>4581525</wp:posOffset>
-            </wp:positionH>
-            <wp:positionV relativeFrom="paragraph">
-              <wp:posOffset>247015</wp:posOffset>
-            </wp:positionV>
-            <wp:extent cx="1370965" cy="1370965"/>
-            <wp:effectExtent l="0" t="0" r="635" b="635"/>
-            <wp:wrapSquare wrapText="bothSides"/>
-            <wp:docPr id="3" name="portrait"/>
-            <wp:cNvGraphicFramePr>
-              <a:graphicFrameLocks xmlns:a="http://schemas.openxmlformats.org/drawingml/2006/main" noChangeAspect="1"/>
-            </wp:cNvGraphicFramePr>
-            <a:graphic xmlns:a="http://schemas.openxmlformats.org/drawingml/2006/main">
-              <a:graphicData uri="http://schemas.openxmlformats.org/drawingml/2006/picture">
-                <pic:pic xmlns:pic="http://schemas.openxmlformats.org/drawingml/2006/picture">
-                  <pic:nvPicPr>
-                    <pic:cNvPr id="3" name="portrait"/>
-                    <pic:cNvPicPr/>
-                  </pic:nvPicPr>
-                  <pic:blipFill>
-                    <a:blip r:embed="rId8" cstate="print">
-                      <a:extLst>
-                        <a:ext uri="{28A0092B-C50C-407E-A947-70E740481C1C}">
-                          <a14:useLocalDpi xmlns:a14="http://schemas.microsoft.com/office/drawing/2010/main" val="0"/>
-                        </a:ext>
-                      </a:extLst>
-                    </a:blip>
-                    <a:stretch>
-                      <a:fillRect/>
-                    </a:stretch>
-                  </pic:blipFill>
-                  <pic:spPr>
-                    <a:xfrm>
-                      <a:off x="0" y="0"/>
-                      <a:ext cx="1370965" cy="1370965"/>
-                    </a:xfrm>
-                    <a:prstGeom prst="rect">
-                      <a:avLst/>
-                    </a:prstGeom>
-                  </pic:spPr>
-                </pic:pic>
-              </a:graphicData>
-            </a:graphic>
-            <wp14:sizeRelH relativeFrom="page">
-              <wp14:pctWidth>0</wp14:pctWidth>
-            </wp14:sizeRelH>
-            <wp14:sizeRelV relativeFrom="page">
-              <wp14:pctHeight>0</wp14:pctHeight>
-            </wp14:sizeRelV>
-          </wp:anchor>
-        </w:drawing>
-      </w:r>
-      <w:r>
-        <w:rPr>
-          <w:lang w:val="en-US"/>
-        </w:rPr>
-        <w:t xml:space="preserve"> 1</w:t>
-      </w:r>
-      <w:r>
-        <w:rPr>
-          <w:lang w:val="en-US"/>
-        </w:rPr>
-        <w:t>7 of</w:t>
-      </w:r>
-      <w:r>
-        <w:rPr>
-          <w:lang w:val="en-US"/>
-        </w:rPr>
-        <w:t xml:space="preserve"> </w:t>
-      </w:r>
-      <w:r>
-        <w:rPr>
-          <w:lang w:val="en-US"/>
-        </w:rPr>
-        <w:t>A</w:t>
-      </w:r>
-      <w:r>
-        <w:rPr>
-          <w:lang w:val="en-US"/>
-        </w:rPr>
-        <w:t>ugust</w:t>
-      </w:r>
-      <w:r>
-        <w:rPr>
-          <w:lang w:val="en-US"/>
-        </w:rPr>
-        <w:t xml:space="preserve"> 2021</w:t>
-      </w:r>
-      <w:r>
-        <w:rPr>
-          <w:lang w:val="en-US"/>
-        </w:rPr>
-        <w:br/>
-      </w:r>
-      <w:r>
-        <w:rPr>
-          <w:rStyle w:val="10"/>
           <w:lang w:val="en-US"/>
         </w:rPr>
         <w:t>Ihor Radetskyi</w:t>
@@ -150,42 +113,21 @@
           <w:b w:val="0"/>
           <w:lang w:val="en-US"/>
         </w:rPr>
-        <w:t>, 2</w:t>
+        <w:t>, 2000</w:t>
       </w:r>
       <w:r>
         <w:rPr>
           <w:b w:val="0"/>
           <w:lang w:val="en-US"/>
         </w:rPr>
-        <w:t>2</w:t>
+        <w:t> </w:t>
       </w:r>
       <w:r>
         <w:rPr>
           <w:b w:val="0"/>
           <w:lang w:val="en-US"/>
         </w:rPr>
-        <w:t> </w:t>
-      </w:r>
-      <w:r>
-        <w:rPr>
-          <w:b w:val="0"/>
-          <w:lang w:val="en-US"/>
-        </w:rPr>
-        <w:t>000</w:t>
-      </w:r>
-      <w:r>
-        <w:rPr>
-          <w:b w:val="0"/>
-          <w:lang w:val="en-US"/>
-        </w:rPr>
-        <w:t> </w:t>
-      </w:r>
-      <w:r>
-        <w:rPr>
-          <w:b w:val="0"/>
-          <w:lang w:val="en-US"/>
-        </w:rPr>
-        <w:t>UAH</w:t>
+        <w:t>EUR</w:t>
       </w:r>
     </w:p>
     <w:p>
@@ -266,6 +208,8 @@
         </w:rPr>
         <w:t>.</w:t>
       </w:r>
+      <w:bookmarkStart w:id="0" w:name="_GoBack"/>
+      <w:bookmarkEnd w:id="0"/>
     </w:p>
     <w:p>
       <w:pPr>
@@ -435,184 +379,227 @@
     </w:p>
     <w:p>
       <w:pPr>
+        <w:spacing w:line="276" w:lineRule="auto"/>
+        <w:rPr>
+          <w:sz w:val="32"/>
+          <w:szCs w:val="32"/>
+          <w:lang w:val="en-US"/>
+        </w:rPr>
+      </w:pPr>
+      <w:r>
+        <w:rPr>
+          <w:sz w:val="32"/>
+          <w:szCs w:val="32"/>
+          <w:lang w:val="en-US"/>
+        </w:rPr>
+        <w:t>C++</w:t>
+      </w:r>
+      <w:r>
+        <w:rPr>
+          <w:sz w:val="32"/>
+          <w:szCs w:val="32"/>
+          <w:lang w:val="en-US"/>
+        </w:rPr>
+        <w:t xml:space="preserve">, </w:t>
+      </w:r>
+      <w:r>
+        <w:rPr>
+          <w:sz w:val="32"/>
+          <w:szCs w:val="32"/>
+          <w:lang w:val="en-US"/>
+        </w:rPr>
+        <w:t>Java</w:t>
+      </w:r>
+      <w:r>
+        <w:rPr>
+          <w:sz w:val="32"/>
+          <w:szCs w:val="32"/>
+          <w:lang w:val="en-US"/>
+        </w:rPr>
+        <w:t xml:space="preserve">, </w:t>
+      </w:r>
+      <w:r>
+        <w:rPr>
+          <w:sz w:val="32"/>
+          <w:szCs w:val="32"/>
+          <w:lang w:val="en-US"/>
+        </w:rPr>
+        <w:t>Sh</w:t>
+      </w:r>
+      <w:r>
+        <w:rPr>
+          <w:sz w:val="32"/>
+          <w:szCs w:val="32"/>
+          <w:lang w:val="en-US"/>
+        </w:rPr>
+        <w:t xml:space="preserve">, </w:t>
+      </w:r>
+      <w:r>
+        <w:rPr>
+          <w:sz w:val="32"/>
+          <w:szCs w:val="32"/>
+          <w:lang w:val="en-US"/>
+        </w:rPr>
+        <w:t>Perl</w:t>
+      </w:r>
+      <w:r>
+        <w:rPr>
+          <w:sz w:val="32"/>
+          <w:szCs w:val="32"/>
+          <w:lang w:val="en-US"/>
+        </w:rPr>
+        <w:t>,</w:t>
+      </w:r>
+    </w:p>
+    <w:p>
+      <w:pPr>
+        <w:spacing w:line="276" w:lineRule="auto"/>
+        <w:rPr>
+          <w:sz w:val="32"/>
+          <w:szCs w:val="32"/>
+          <w:lang w:val="en-US"/>
+        </w:rPr>
+      </w:pPr>
+      <w:r>
+        <w:rPr>
+          <w:sz w:val="32"/>
+          <w:szCs w:val="32"/>
+          <w:lang w:val="en-US"/>
+        </w:rPr>
+        <w:t>PHP</w:t>
+      </w:r>
+    </w:p>
+    <w:p>
+      <w:pPr>
+        <w:spacing w:line="276" w:lineRule="auto"/>
+        <w:rPr>
+          <w:lang w:val="en-US"/>
+        </w:rPr>
+      </w:pPr>
+      <w:r>
+        <w:rPr>
+          <w:lang w:val="en-US"/>
+        </w:rPr>
+        <w:t>Laravel</w:t>
+      </w:r>
+      <w:r>
+        <w:rPr>
+          <w:lang w:val="en-US"/>
+        </w:rPr>
+        <w:t xml:space="preserve">, </w:t>
+      </w:r>
+      <w:r>
+        <w:rPr>
+          <w:lang w:val="en-US"/>
+        </w:rPr>
+        <w:t>OctoberCMS</w:t>
+      </w:r>
+    </w:p>
+    <w:p>
+      <w:pPr>
         <w:pStyle w:val="3"/>
-        <w:rPr>
-          <w:lang w:val="en-US"/>
-        </w:rPr>
-      </w:pPr>
-      <w:r>
-        <w:rPr>
-          <w:lang w:val="en-US"/>
-        </w:rPr>
-        <w:t>PHP</w:t>
-      </w:r>
-    </w:p>
-    <w:p>
-      <w:pPr>
-        <w:rPr>
-          <w:lang w:val="en-US"/>
-        </w:rPr>
-      </w:pPr>
-      <w:r>
-        <w:rPr>
-          <w:lang w:val="en-US"/>
-        </w:rPr>
-        <w:t>Laravel</w:t>
-      </w:r>
-      <w:r>
-        <w:rPr>
-          <w:lang w:val="en-US"/>
-        </w:rPr>
-        <w:t xml:space="preserve">, </w:t>
-      </w:r>
-      <w:r>
-        <w:rPr>
-          <w:lang w:val="en-US"/>
-        </w:rPr>
-        <w:t>OctoberCMS</w:t>
+        <w:spacing w:line="276" w:lineRule="auto"/>
+        <w:rPr>
+          <w:lang w:val="en-US"/>
+        </w:rPr>
+      </w:pPr>
+      <w:r>
+        <w:rPr>
+          <w:lang w:val="en-US"/>
+        </w:rPr>
+        <w:t>SQL</w:t>
+      </w:r>
+    </w:p>
+    <w:p>
+      <w:pPr>
+        <w:spacing w:line="276" w:lineRule="auto"/>
+        <w:rPr>
+          <w:lang w:val="en-US"/>
+        </w:rPr>
+      </w:pPr>
+      <w:r>
+        <w:rPr>
+          <w:lang w:val="en-US"/>
+        </w:rPr>
+        <w:t>MySQL</w:t>
+      </w:r>
+      <w:r>
+        <w:rPr>
+          <w:lang w:val="en-US"/>
+        </w:rPr>
+        <w:t xml:space="preserve"> experience</w:t>
+      </w:r>
+      <w:r>
+        <w:rPr>
+          <w:lang w:val="en-US"/>
+        </w:rPr>
+        <w:t>,</w:t>
+      </w:r>
+      <w:r>
+        <w:rPr>
+          <w:lang w:val="en-US"/>
+        </w:rPr>
+        <w:t xml:space="preserve"> PLSQL exp, </w:t>
+      </w:r>
+      <w:r>
+        <w:rPr>
+          <w:lang w:val="en-US"/>
+        </w:rPr>
+        <w:t xml:space="preserve"> </w:t>
+      </w:r>
+      <w:r>
+        <w:rPr>
+          <w:lang w:val="en-US"/>
+        </w:rPr>
+        <w:t>DB architect</w:t>
+      </w:r>
+      <w:r>
+        <w:rPr>
+          <w:lang w:val="en-US"/>
+        </w:rPr>
+        <w:t xml:space="preserve"> experience.</w:t>
+      </w:r>
+      <w:r>
+        <w:rPr>
+          <w:lang w:val="en-US"/>
+        </w:rPr>
+        <w:t xml:space="preserve"> </w:t>
       </w:r>
     </w:p>
     <w:p>
       <w:pPr>
         <w:pStyle w:val="3"/>
-        <w:rPr>
-          <w:lang w:val="en-US"/>
-        </w:rPr>
-      </w:pPr>
-      <w:r>
-        <w:rPr>
-          <w:lang w:val="en-US"/>
-        </w:rPr>
-        <w:t>SQL</w:t>
-      </w:r>
-    </w:p>
-    <w:p>
-      <w:pPr>
-        <w:rPr>
-          <w:lang w:val="en-US"/>
-        </w:rPr>
-      </w:pPr>
-      <w:r>
-        <w:rPr>
-          <w:lang w:val="en-US"/>
-        </w:rPr>
-        <w:t>MySQL</w:t>
-      </w:r>
-      <w:r>
-        <w:rPr>
-          <w:lang w:val="en-US"/>
-        </w:rPr>
-        <w:t xml:space="preserve">, DB Schema architecture knowledge </w:t>
+        <w:spacing w:line="276" w:lineRule="auto"/>
+        <w:rPr>
+          <w:lang w:val="en-US"/>
+        </w:rPr>
+      </w:pPr>
+      <w:r>
+        <w:rPr>
+          <w:lang w:val="en-US"/>
+        </w:rPr>
+        <w:t>JS</w:t>
       </w:r>
     </w:p>
     <w:p>
       <w:pPr>
         <w:pStyle w:val="3"/>
-        <w:rPr>
-          <w:lang w:val="en-US"/>
-        </w:rPr>
-      </w:pPr>
-      <w:r>
-        <w:rPr>
-          <w:lang w:val="en-US"/>
-        </w:rPr>
-        <w:t>JS</w:t>
-      </w:r>
-    </w:p>
-    <w:p>
-      <w:pPr>
-        <w:rPr>
-          <w:lang w:val="en-US"/>
-        </w:rPr>
-      </w:pPr>
-      <w:r>
-        <w:rPr>
-          <w:lang w:val="en-US"/>
-        </w:rPr>
-        <w:t>Vue</w:t>
-      </w:r>
-      <w:r>
-        <w:rPr>
-          <w:lang w:val="en-US"/>
-        </w:rPr>
-        <w:t xml:space="preserve">3, </w:t>
-      </w:r>
-      <w:r>
-        <w:rPr>
-          <w:lang w:val="en-US"/>
-        </w:rPr>
-        <w:t>Jquery</w:t>
+        <w:spacing w:line="276" w:lineRule="auto"/>
+        <w:rPr>
+          <w:lang w:val="en-US"/>
+        </w:rPr>
+      </w:pPr>
+      <w:r>
+        <w:rPr>
+          <w:lang w:val="en-US"/>
+        </w:rPr>
+        <w:t>Python</w:t>
       </w:r>
     </w:p>
     <w:p>
       <w:pPr>
         <w:pStyle w:val="3"/>
-        <w:rPr>
-          <w:lang w:val="en-US"/>
-        </w:rPr>
-      </w:pPr>
-      <w:r>
-        <w:rPr>
-          <w:lang w:val="en-US"/>
-        </w:rPr>
-        <w:t>Git</w:t>
-      </w:r>
-    </w:p>
-    <w:p>
-      <w:pPr>
-        <w:rPr>
-          <w:lang w:val="en-US"/>
-        </w:rPr>
-      </w:pPr>
-      <w:r>
-        <w:rPr>
-          <w:lang w:val="en-US"/>
-        </w:rPr>
-        <w:t>GitHub</w:t>
-      </w:r>
-      <w:r>
-        <w:rPr>
-          <w:lang w:val="en-US"/>
-        </w:rPr>
-        <w:t xml:space="preserve">, </w:t>
-      </w:r>
-      <w:r>
-        <w:rPr>
-          <w:lang w:val="en-US"/>
-        </w:rPr>
-        <w:t>Gitlab</w:t>
-      </w:r>
-    </w:p>
-    <w:p>
-      <w:pPr>
-        <w:pStyle w:val="3"/>
-        <w:rPr>
-          <w:lang w:val="en-US"/>
-        </w:rPr>
-      </w:pPr>
-      <w:r>
-        <w:rPr>
-          <w:lang w:val="en-US"/>
-        </w:rPr>
-        <w:t>Python</w:t>
-      </w:r>
-    </w:p>
-    <w:p>
-      <w:pPr>
-        <w:rPr>
-          <w:lang w:val="en-US"/>
-        </w:rPr>
-      </w:pPr>
-      <w:r>
-        <w:rPr>
-          <w:lang w:val="en-US"/>
-        </w:rPr>
-        <w:t>NumPy, Pandas, SciPy</w:t>
-      </w:r>
-    </w:p>
-    <w:p>
-      <w:pPr>
-        <w:pStyle w:val="3"/>
+        <w:spacing w:line="276" w:lineRule="auto"/>
         <w:rPr>
           <w:lang w:val="en-US"/>
         </w:rPr>
@@ -623,9 +610,16 @@
         </w:rPr>
         <w:t>Linux and virtualization, clouds</w:t>
       </w:r>
-    </w:p>
-    <w:p>
-      <w:pPr>
+      <w:r>
+        <w:rPr>
+          <w:lang w:val="en-US"/>
+        </w:rPr>
+        <w:t>, FreeBSD</w:t>
+      </w:r>
+    </w:p>
+    <w:p>
+      <w:pPr>
+        <w:spacing w:line="276" w:lineRule="auto"/>
         <w:rPr>
           <w:lang w:val="en-US"/>
         </w:rPr>
@@ -640,22 +634,42 @@
         <w:rPr>
           <w:lang w:val="en-US"/>
         </w:rPr>
-        <w:t>, freebsd</w:t>
-      </w:r>
-    </w:p>
-    <w:p>
-      <w:pPr>
-        <w:rPr>
-          <w:lang w:val="en-US"/>
-        </w:rPr>
-      </w:pPr>
-    </w:p>
-    <w:p>
-      <w:pPr>
-        <w:rPr>
-          <w:lang w:val="en-US"/>
-        </w:rPr>
-      </w:pPr>
+        <w:t>, FreeBSD, nginx, uWSGI</w:t>
+      </w:r>
+    </w:p>
+    <w:p>
+      <w:pPr>
+        <w:spacing w:line="276" w:lineRule="auto"/>
+        <w:rPr>
+          <w:sz w:val="32"/>
+          <w:szCs w:val="32"/>
+          <w:lang w:val="en-US"/>
+        </w:rPr>
+      </w:pPr>
+      <w:r>
+        <w:rPr>
+          <w:sz w:val="32"/>
+          <w:szCs w:val="32"/>
+          <w:lang w:val="en-US"/>
+        </w:rPr>
+        <w:t>Network switching and routing</w:t>
+      </w:r>
+    </w:p>
+    <w:p>
+      <w:pPr>
+        <w:spacing w:line="276" w:lineRule="auto"/>
+        <w:rPr>
+          <w:szCs w:val="22"/>
+          <w:lang w:val="en-US"/>
+        </w:rPr>
+      </w:pPr>
+      <w:r>
+        <w:rPr>
+          <w:szCs w:val="22"/>
+          <w:lang w:val="en-US"/>
+        </w:rPr>
+        <w:t xml:space="preserve">Building custom networks of differnet vendors, administration and maintaining of swithched based systems, documentating and modernization of networks, firewalling and building company security policies.  </w:t>
+      </w:r>
     </w:p>
     <w:p>
       <w:pPr>
@@ -682,20 +696,34 @@
     <w:p>
       <w:pPr>
         <w:pStyle w:val="3"/>
-        <w:rPr>
-          <w:lang w:val="en-US"/>
-        </w:rPr>
-      </w:pPr>
-      <w:r>
-        <w:rPr>
-          <w:lang w:val="en-US"/>
-        </w:rPr>
-        <w:t>PJWSTK</w:t>
+        <w:spacing w:line="240" w:lineRule="auto"/>
+        <w:rPr>
+          <w:lang w:val="en-US"/>
+        </w:rPr>
+      </w:pPr>
+      <w:r>
+        <w:rPr>
+          <w:lang w:val="en-US"/>
+        </w:rPr>
+        <w:t>PJATK</w:t>
+      </w:r>
+      <w:r>
+        <w:rPr>
+          <w:lang w:val="en-US"/>
+        </w:rPr>
+        <w:t xml:space="preserve"> (2 first semesters)</w:t>
+      </w:r>
+      <w:r>
+        <w:rPr>
+          <w:lang w:val="en-US"/>
+        </w:rPr>
+        <w:t xml:space="preserve"> </w:t>
       </w:r>
     </w:p>
     <w:p>
       <w:pPr>
         <w:pStyle w:val="3"/>
+        <w:spacing w:line="240" w:lineRule="auto"/>
         <w:rPr>
           <w:lang w:val="en-US"/>
         </w:rPr>
@@ -706,13 +734,12 @@
         </w:rPr>
         <w:t>Cisco ICDN</w:t>
       </w:r>
-    </w:p>
-    <w:p>
-      <w:pPr>
-        <w:rPr>
-          <w:lang w:val="en-US"/>
-        </w:rPr>
-      </w:pPr>
+      <w:r>
+        <w:rPr>
+          <w:lang w:val="en-US"/>
+        </w:rPr>
+        <w:t xml:space="preserve"> (certified)</w:t>
+      </w:r>
     </w:p>
     <w:p>
       <w:pPr>
@@ -726,12 +753,6 @@
           <w:lang w:val="en-US"/>
         </w:rPr>
         <w:t>Experience</w:t>
-      </w:r>
-      <w:r>
-        <w:rPr>
-          <w:lang w:val="en-US"/>
-        </w:rPr>
-        <w:t xml:space="preserve"> and working skillz </w:t>
       </w:r>
     </w:p>
     <w:p>
@@ -753,39 +774,40 @@
         <w:rPr>
           <w:lang w:val="en-US"/>
         </w:rPr>
-        <w:t xml:space="preserve"> : api, database, crm ect (2018 -now)</w:t>
-      </w:r>
-    </w:p>
-    <w:p>
-      <w:pPr>
-        <w:rPr>
-          <w:lang w:val="en-US"/>
-        </w:rPr>
-      </w:pPr>
-      <w:r>
-        <w:rPr>
-          <w:lang w:val="en-US"/>
-        </w:rPr>
-        <w:t>projects on freelance</w:t>
-      </w:r>
-      <w:bookmarkStart w:id="0" w:name="_GoBack"/>
-      <w:bookmarkEnd w:id="0"/>
-    </w:p>
-    <w:p>
-      <w:pPr>
-        <w:rPr>
-          <w:sz w:val="32"/>
-          <w:szCs w:val="32"/>
-          <w:lang w:val="en-US"/>
-        </w:rPr>
-      </w:pPr>
-      <w:r>
-        <w:rPr>
-          <w:sz w:val="32"/>
-          <w:szCs w:val="32"/>
-          <w:lang w:val="en-US"/>
-        </w:rPr>
-        <w:t>Lot of experience with cloud services such as Google Cloud, Azure ect, good understanding of networking, took part in ISPs and hosting service department</w:t>
+        <w:t xml:space="preserve"> :</w:t>
+      </w:r>
+    </w:p>
+    <w:p>
+      <w:pPr>
+        <w:rPr>
+          <w:sz w:val="32"/>
+          <w:szCs w:val="32"/>
+          <w:lang w:val="en-US"/>
+        </w:rPr>
+      </w:pPr>
+      <w:r>
+        <w:rPr>
+          <w:sz w:val="32"/>
+          <w:szCs w:val="32"/>
+          <w:lang w:val="en-US"/>
+        </w:rPr>
+        <w:t>Lot of experience with cloud serv</w:t>
+      </w:r>
+      <w:r>
+        <w:rPr>
+          <w:sz w:val="32"/>
+          <w:szCs w:val="32"/>
+          <w:lang w:val="en-US"/>
+        </w:rPr>
+        <w:t>ices such as Google Cloud,</w:t>
+      </w:r>
+      <w:r>
+        <w:rPr>
+          <w:sz w:val="32"/>
+          <w:szCs w:val="32"/>
+          <w:lang w:val="en-US"/>
+        </w:rPr>
+        <w:t xml:space="preserve"> ect, good understanding of networking, took part in ISPs and hosting service department</w:t>
       </w:r>
       <w:r>
         <w:rPr>
@@ -833,31 +855,71 @@
           <w:szCs w:val="32"/>
           <w:lang w:val="en-US"/>
         </w:rPr>
-        <w:t>. Used to support and provide new functionali</w:t>
-      </w:r>
-      <w:r>
-        <w:rPr>
-          <w:sz w:val="32"/>
-          <w:szCs w:val="32"/>
-          <w:lang w:val="en-US"/>
-        </w:rPr>
-        <w:t>ty in working, high loaded services on the fly</w:t>
-      </w:r>
-      <w:r>
-        <w:rPr>
-          <w:sz w:val="32"/>
-          <w:szCs w:val="32"/>
-          <w:lang w:val="en-US"/>
-        </w:rPr>
-        <w:t xml:space="preserve"> (writing modules for complex crm systems and websites including sms, pay gateways, user forms ect)</w:t>
-      </w:r>
-      <w:r>
-        <w:rPr>
-          <w:sz w:val="32"/>
-          <w:szCs w:val="32"/>
-          <w:lang w:val="en-US"/>
-        </w:rPr>
-        <w:t>. A lot of experience in maintaining server racks, switches, routers and firewalls. Familiar with network programming and newtworking security. Passionated with data architecture and RDMS management. Really like to make clear for understanding commits.</w:t>
+        <w:t xml:space="preserve">. </w:t>
+      </w:r>
+      <w:r>
+        <w:rPr>
+          <w:sz w:val="32"/>
+          <w:szCs w:val="32"/>
+          <w:lang w:val="en-US"/>
+        </w:rPr>
+        <w:t>Used to support and provide new functionali</w:t>
+      </w:r>
+      <w:r>
+        <w:rPr>
+          <w:sz w:val="32"/>
+          <w:szCs w:val="32"/>
+          <w:lang w:val="en-US"/>
+        </w:rPr>
+        <w:t xml:space="preserve">ty in working, high loaded services </w:t>
+      </w:r>
+      <w:r>
+        <w:rPr>
+          <w:sz w:val="32"/>
+          <w:szCs w:val="32"/>
+          <w:lang w:val="en-US"/>
+        </w:rPr>
+        <w:t>(writing modules for complex crm systems and websites including sms, pay gateways, user forms ect</w:t>
+      </w:r>
+      <w:r>
+        <w:rPr>
+          <w:sz w:val="32"/>
+          <w:szCs w:val="32"/>
+          <w:lang w:val="en-US"/>
+        </w:rPr>
+        <w:t>, billing services functionality</w:t>
+      </w:r>
+      <w:r>
+        <w:rPr>
+          <w:sz w:val="32"/>
+          <w:szCs w:val="32"/>
+          <w:lang w:val="en-US"/>
+        </w:rPr>
+        <w:t>)</w:t>
+      </w:r>
+      <w:r>
+        <w:rPr>
+          <w:sz w:val="32"/>
+          <w:szCs w:val="32"/>
+          <w:lang w:val="en-US"/>
+        </w:rPr>
+        <w:t xml:space="preserve">. A lot of </w:t>
+      </w:r>
+      <w:r>
+        <w:rPr>
+          <w:sz w:val="32"/>
+          <w:szCs w:val="32"/>
+          <w:lang w:val="en-US"/>
+        </w:rPr>
+        <w:t>experience in maintaining server racks, swi</w:t>
+      </w:r>
+      <w:r>
+        <w:rPr>
+          <w:sz w:val="32"/>
+          <w:szCs w:val="32"/>
+          <w:lang w:val="en-US"/>
+        </w:rPr>
+        <w:t>tches, routers and firewalls. Familiar with network programming and newtworking security. Passionated with data architecture and RDMS management. Really like to make clear for understanding commits.</w:t>
       </w:r>
     </w:p>
     <w:p>
@@ -882,26 +944,6 @@
     </w:p>
     <w:p>
       <w:pPr>
-        <w:rPr>
-          <w:sz w:val="32"/>
-          <w:szCs w:val="32"/>
-          <w:lang w:val="en-US"/>
-        </w:rPr>
-      </w:pPr>
-      <w:hyperlink r:id="rId11" w:history="1">
-        <w:r>
-          <w:rPr>
-            <w:rStyle w:val="a7"/>
-            <w:sz w:val="32"/>
-            <w:szCs w:val="32"/>
-            <w:lang w:val="en-US"/>
-          </w:rPr>
-          <w:t>https://github.com/abrahamlinkoln228</w:t>
-        </w:r>
-      </w:hyperlink>
-    </w:p>
-    <w:p>
-      <w:pPr>
         <w:pStyle w:val="2"/>
         <w:rPr>
           <w:lang w:val="en-US"/>
@@ -925,117 +967,76 @@
         </w:rPr>
         <w:t>myself</w:t>
       </w:r>
-    </w:p>
-    <w:p>
-      <w:pPr>
-        <w:shd w:val="clear" w:color="auto" w:fill="F8F9FA"/>
-        <w:tabs>
-          <w:tab w:val="left" w:pos="916"/>
-          <w:tab w:val="left" w:pos="1832"/>
-          <w:tab w:val="left" w:pos="2748"/>
-          <w:tab w:val="left" w:pos="3664"/>
-          <w:tab w:val="left" w:pos="4580"/>
-          <w:tab w:val="left" w:pos="5496"/>
-          <w:tab w:val="left" w:pos="6412"/>
-          <w:tab w:val="left" w:pos="7328"/>
-          <w:tab w:val="left" w:pos="8244"/>
-          <w:tab w:val="left" w:pos="9160"/>
-          <w:tab w:val="left" w:pos="10076"/>
-          <w:tab w:val="left" w:pos="10992"/>
-          <w:tab w:val="left" w:pos="11908"/>
-          <w:tab w:val="left" w:pos="12824"/>
-          <w:tab w:val="left" w:pos="13740"/>
-          <w:tab w:val="left" w:pos="14656"/>
-        </w:tabs>
-        <w:spacing w:before="0" w:after="0" w:line="540" w:lineRule="atLeast"/>
-        <w:rPr>
-          <w:rFonts w:ascii="inherit" w:eastAsia="Times New Roman" w:hAnsi="inherit" w:cs="Courier New"/>
-          <w:color w:val="202124"/>
-          <w:sz w:val="42"/>
-          <w:szCs w:val="42"/>
-          <w:lang w:val="en-US" w:eastAsia="ru-RU"/>
-        </w:rPr>
-      </w:pPr>
-      <w:r>
-        <w:rPr>
-          <w:rFonts w:ascii="inherit" w:eastAsia="Times New Roman" w:hAnsi="inherit" w:cs="Courier New"/>
-          <w:color w:val="202124"/>
-          <w:sz w:val="42"/>
-          <w:szCs w:val="42"/>
-          <w:lang w:val="en" w:eastAsia="ru-RU"/>
-        </w:rPr>
-        <w:t>S</w:t>
-      </w:r>
-      <w:r>
-        <w:rPr>
-          <w:rFonts w:ascii="inherit" w:eastAsia="Times New Roman" w:hAnsi="inherit" w:cs="Courier New"/>
-          <w:color w:val="202124"/>
-          <w:sz w:val="42"/>
-          <w:szCs w:val="42"/>
-          <w:lang w:val="en" w:eastAsia="ru-RU"/>
-        </w:rPr>
-        <w:t>ociable, responsible, purposeful, attentive in work and proactive</w:t>
-      </w:r>
-      <w:r>
-        <w:rPr>
-          <w:rFonts w:ascii="inherit" w:eastAsia="Times New Roman" w:hAnsi="inherit" w:cs="Courier New"/>
-          <w:color w:val="202124"/>
-          <w:sz w:val="42"/>
-          <w:szCs w:val="42"/>
-          <w:lang w:val="en" w:eastAsia="ru-RU"/>
-        </w:rPr>
-        <w:t>,</w:t>
-      </w:r>
-      <w:r>
-        <w:rPr>
-          <w:rFonts w:cs="Arial"/>
-          <w:color w:val="202124"/>
-          <w:sz w:val="42"/>
-          <w:szCs w:val="42"/>
-          <w:shd w:val="clear" w:color="auto" w:fill="F8F9FA"/>
-          <w:lang w:val="en-US"/>
-        </w:rPr>
-        <w:t xml:space="preserve"> </w:t>
-      </w:r>
-      <w:r>
-        <w:rPr>
-          <w:rFonts w:cs="Arial"/>
-          <w:color w:val="202124"/>
-          <w:sz w:val="42"/>
-          <w:szCs w:val="42"/>
-          <w:shd w:val="clear" w:color="auto" w:fill="F8F9FA"/>
-          <w:lang w:val="en-US"/>
-        </w:rPr>
-        <w:t>careful</w:t>
-      </w:r>
-      <w:r>
-        <w:rPr>
-          <w:rFonts w:ascii="inherit" w:eastAsia="Times New Roman" w:hAnsi="inherit" w:cs="Courier New"/>
-          <w:color w:val="202124"/>
-          <w:sz w:val="42"/>
-          <w:szCs w:val="42"/>
-          <w:lang w:val="en" w:eastAsia="ru-RU"/>
-        </w:rPr>
-        <w:t>.</w:t>
-      </w:r>
-      <w:r>
-        <w:rPr>
-          <w:rFonts w:ascii="inherit" w:eastAsia="Times New Roman" w:hAnsi="inherit" w:cs="Courier New"/>
-          <w:color w:val="202124"/>
-          <w:sz w:val="42"/>
-          <w:szCs w:val="42"/>
-          <w:lang w:val="en" w:eastAsia="ru-RU"/>
-        </w:rPr>
-        <w:t xml:space="preserve"> Would like to work online as UI, Database or Network programmer in order to gain more knowledge in real projects. </w:t>
-      </w:r>
-    </w:p>
-    <w:p>
-      <w:pPr>
-        <w:pStyle w:val="hr"/>
-        <w:rPr>
-          <w:lang w:val="en-US"/>
-        </w:rPr>
-      </w:pPr>
+      <w:r>
+        <w:rPr>
+          <w:lang w:val="en-US"/>
+        </w:rPr>
+        <w:t xml:space="preserve"> and career plans</w:t>
+      </w:r>
+    </w:p>
+    <w:p>
+      <w:pPr>
+        <w:rPr>
+          <w:lang w:val="en-US"/>
+        </w:rPr>
+      </w:pPr>
+    </w:p>
+    <w:p>
+      <w:pPr>
+        <w:rPr>
+          <w:sz w:val="32"/>
+          <w:szCs w:val="32"/>
+          <w:lang w:val="en-US"/>
+        </w:rPr>
+      </w:pPr>
+      <w:r>
+        <w:rPr>
+          <w:sz w:val="32"/>
+          <w:szCs w:val="32"/>
+          <w:lang w:val="en-US"/>
+        </w:rPr>
+        <w:t>In the future I would like to work with programming of new generation of UI (voice and neurual)</w:t>
+      </w:r>
+      <w:r>
+        <w:rPr>
+          <w:sz w:val="32"/>
+          <w:szCs w:val="32"/>
+          <w:lang w:val="en-US"/>
+        </w:rPr>
+        <w:t>, would like to</w:t>
+      </w:r>
+      <w:r>
+        <w:rPr>
+          <w:sz w:val="32"/>
+          <w:szCs w:val="32"/>
+          <w:lang w:val="en-US"/>
+        </w:rPr>
+        <w:t xml:space="preserve"> learn about AI and Computer vision algorithms</w:t>
+      </w:r>
+      <w:r>
+        <w:rPr>
+          <w:sz w:val="32"/>
+          <w:szCs w:val="32"/>
+          <w:lang w:val="en-US"/>
+        </w:rPr>
+        <w:t xml:space="preserve"> on practice</w:t>
+      </w:r>
+      <w:r>
+        <w:rPr>
+          <w:sz w:val="32"/>
+          <w:szCs w:val="32"/>
+          <w:lang w:val="en-US"/>
+        </w:rPr>
+        <w:t xml:space="preserve">, I would like to make a difference in the hard work of people </w:t>
+      </w:r>
+      <w:r>
+        <w:rPr>
+          <w:sz w:val="32"/>
+          <w:szCs w:val="32"/>
+          <w:lang w:val="en-US"/>
+        </w:rPr>
+        <w:t xml:space="preserve">to give them new creative opportunities and provide a make them work less physically for money. I want to create real future and learn a cutting edge of computer science along, on my way. </w:t>
+      </w:r>
     </w:p>
     <w:p>
       <w:pPr>
@@ -2279,7 +2280,7 @@
 </file>
 
 <file path=customXml/itemProps1.xml><?xml version="1.0" encoding="utf-8"?>
-<ds:datastoreItem xmlns:ds="http://schemas.openxmlformats.org/officeDocument/2006/customXml" ds:itemID="{774AFDDE-9CD0-4EC4-A297-A3DB1A6171EC}">
+<ds:datastoreItem xmlns:ds="http://schemas.openxmlformats.org/officeDocument/2006/customXml" ds:itemID="{346C82B0-C6F7-48F0-B2E6-BD73D65568A1}">
   <ds:schemaRefs>
     <ds:schemaRef ds:uri="http://schemas.openxmlformats.org/officeDocument/2006/bibliography"/>
   </ds:schemaRefs>

</xml_diff>